<commit_message>
ukur 25 okt 2021
</commit_message>
<xml_diff>
--- a/35. DP 2N18(K_12) 2T18(K_10)/Setting Baju (Hal depan) F4 PDH.docx
+++ b/35. DP 2N18(K_12) 2T18(K_10)/Setting Baju (Hal depan) F4 PDH.docx
@@ -89,9 +89,9 @@
             </w:r>
             <w:r>
               <w:rPr>
-                <w:rFonts w:ascii="Dancing Script" w:hAnsi="Dancing Script"/>
-                <w:sz w:val="40"/>
-                <w:szCs w:val="16"/>
+                <w:rFonts w:ascii="Palace Script MT" w:hAnsi="Palace Script MT"/>
+                <w:sz w:val="48"/>
+                <w:szCs w:val="20"/>
               </w:rPr>
               <w:t>Tailor</w:t>
             </w:r>
@@ -156,7 +156,7 @@
                 <w:sz w:val="44"/>
                 <w:szCs w:val="18"/>
               </w:rPr>
-              <w:t>K17</w:t>
+              <w:t>L1</w:t>
             </w:r>
             <w:r>
               <w:rPr>
@@ -330,7 +330,7 @@
                 <w:noProof/>
                 <w:sz w:val="28"/>
               </w:rPr>
-              <w:t>DEDCI</w:t>
+              <w:t>SANDY YANUARTA</w:t>
             </w:r>
             <w:r>
               <w:rPr>
@@ -400,7 +400,7 @@
                 <w:szCs w:val="28"/>
                 <w:lang w:val="en-US"/>
               </w:rPr>
-              <w:t>43</w:t>
+              <w:t>42</w:t>
             </w:r>
             <w:r>
               <w:rPr>
@@ -458,7 +458,7 @@
                 <w:szCs w:val="28"/>
                 <w:lang w:val="en-US"/>
               </w:rPr>
-              <w:t>XL</w:t>
+              <w:t>L</w:t>
             </w:r>
             <w:r>
               <w:rPr>
@@ -542,7 +542,7 @@
                 <w:szCs w:val="28"/>
                 <w:lang w:val="en-US"/>
               </w:rPr>
-              <w:t>56</w:t>
+              <w:t>57</w:t>
             </w:r>
             <w:r>
               <w:rPr>
@@ -618,7 +618,7 @@
               </w:tabs>
               <w:ind w:left="142"/>
               <w:rPr>
-                <w:b/>
+                <w:bCs/>
                 <w:sz w:val="30"/>
                 <w:szCs w:val="30"/>
                 <w:lang w:val="en-US"/>
@@ -629,70 +629,76 @@
             </w:r>
             <w:r>
               <w:tab/>
+            </w:r>
+            <w:r>
+              <w:rPr>
+                <w:sz w:val="20"/>
+                <w:szCs w:val="20"/>
+              </w:rPr>
               <w:t>:</w:t>
             </w:r>
             <w:r>
               <w:rPr>
                 <w:b/>
-                <w:sz w:val="30"/>
-                <w:szCs w:val="30"/>
+                <w:sz w:val="28"/>
+                <w:szCs w:val="28"/>
               </w:rPr>
               <w:t xml:space="preserve"> </w:t>
             </w:r>
             <w:r>
               <w:rPr>
-                <w:b/>
-                <w:sz w:val="30"/>
-                <w:szCs w:val="30"/>
+                <w:bCs/>
+                <w:sz w:val="28"/>
+                <w:szCs w:val="28"/>
               </w:rPr>
               <w:fldChar w:fldCharType="begin"/>
             </w:r>
             <w:r>
               <w:rPr>
-                <w:b/>
-                <w:sz w:val="30"/>
-                <w:szCs w:val="30"/>
+                <w:bCs/>
+                <w:sz w:val="28"/>
+                <w:szCs w:val="28"/>
               </w:rPr>
               <w:instrText xml:space="preserve"> MERGEFIELD KELAS </w:instrText>
             </w:r>
             <w:r>
               <w:rPr>
-                <w:b/>
-                <w:sz w:val="30"/>
-                <w:szCs w:val="30"/>
+                <w:bCs/>
+                <w:sz w:val="28"/>
+                <w:szCs w:val="28"/>
               </w:rPr>
               <w:fldChar w:fldCharType="separate"/>
             </w:r>
             <w:r>
               <w:rPr>
-                <w:b/>
-                <w:noProof/>
-                <w:sz w:val="30"/>
-                <w:szCs w:val="30"/>
-              </w:rPr>
-              <w:t>DP 4 NAUTIKA/34</w:t>
-            </w:r>
-            <w:r>
-              <w:rPr>
-                <w:b/>
-                <w:sz w:val="30"/>
-                <w:szCs w:val="30"/>
+                <w:bCs/>
+                <w:noProof/>
+                <w:sz w:val="28"/>
+                <w:szCs w:val="28"/>
+              </w:rPr>
+              <w:t>DP 2 NAUTIKA / 18</w:t>
+            </w:r>
+            <w:r>
+              <w:rPr>
+                <w:bCs/>
+                <w:sz w:val="28"/>
+                <w:szCs w:val="28"/>
               </w:rPr>
               <w:fldChar w:fldCharType="end"/>
             </w:r>
             <w:r>
               <w:rPr>
-                <w:b/>
-                <w:sz w:val="30"/>
-                <w:szCs w:val="30"/>
+                <w:bCs/>
+                <w:sz w:val="28"/>
+                <w:szCs w:val="28"/>
               </w:rPr>
               <w:t xml:space="preserve"> /</w:t>
             </w:r>
             <w:r>
               <w:rPr>
-                <w:b/>
-                <w:sz w:val="30"/>
-                <w:szCs w:val="30"/>
+                <w:bCs/>
+                <w:sz w:val="28"/>
+                <w:szCs w:val="28"/>
                 <w:lang w:val="en-US"/>
               </w:rPr>
               <w:t xml:space="preserve">  PDH</w:t>
@@ -778,7 +784,7 @@
                 <w:sz w:val="30"/>
                 <w:szCs w:val="30"/>
               </w:rPr>
-              <w:t>47</w:t>
+              <w:t>43</w:t>
             </w:r>
             <w:r>
               <w:rPr>
@@ -887,7 +893,7 @@
                 <w:szCs w:val="30"/>
                 <w:lang w:val="en-US"/>
               </w:rPr>
-              <w:t>19</w:t>
+              <w:t>18</w:t>
             </w:r>
             <w:r>
               <w:rPr>
@@ -942,7 +948,7 @@
                 <w:szCs w:val="30"/>
                 <w:lang w:val="en-US"/>
               </w:rPr>
-              <w:t>29</w:t>
+              <w:t>27</w:t>
             </w:r>
             <w:r>
               <w:rPr>
@@ -997,6 +1003,61 @@
                 <w:szCs w:val="30"/>
                 <w:lang w:val="en-US"/>
               </w:rPr>
+              <w:t>26</w:t>
+            </w:r>
+            <w:r>
+              <w:rPr>
+                <w:bCs/>
+                <w:sz w:val="30"/>
+                <w:szCs w:val="30"/>
+                <w:lang w:val="en-US"/>
+              </w:rPr>
+              <w:fldChar w:fldCharType="end"/>
+            </w:r>
+            <w:r>
+              <w:rPr>
+                <w:bCs/>
+                <w:sz w:val="30"/>
+                <w:szCs w:val="30"/>
+                <w:lang w:val="en-US"/>
+              </w:rPr>
+              <w:t xml:space="preserve">; </w:t>
+            </w:r>
+            <w:r>
+              <w:rPr>
+                <w:bCs/>
+                <w:sz w:val="30"/>
+                <w:szCs w:val="30"/>
+                <w:lang w:val="en-US"/>
+              </w:rPr>
+              <w:fldChar w:fldCharType="begin"/>
+            </w:r>
+            <w:r>
+              <w:rPr>
+                <w:bCs/>
+                <w:sz w:val="30"/>
+                <w:szCs w:val="30"/>
+                <w:lang w:val="en-US"/>
+              </w:rPr>
+              <w:instrText xml:space="preserve"> MERGEFIELD UB_6 </w:instrText>
+            </w:r>
+            <w:r>
+              <w:rPr>
+                <w:bCs/>
+                <w:sz w:val="30"/>
+                <w:szCs w:val="30"/>
+                <w:lang w:val="en-US"/>
+              </w:rPr>
+              <w:fldChar w:fldCharType="separate"/>
+            </w:r>
+            <w:r>
+              <w:rPr>
+                <w:bCs/>
+                <w:noProof/>
+                <w:sz w:val="30"/>
+                <w:szCs w:val="30"/>
+                <w:lang w:val="en-US"/>
+              </w:rPr>
               <w:t>27</w:t>
             </w:r>
             <w:r>
@@ -1033,7 +1094,7 @@
                 <w:szCs w:val="30"/>
                 <w:lang w:val="en-US"/>
               </w:rPr>
-              <w:instrText xml:space="preserve"> MERGEFIELD UB_6 </w:instrText>
+              <w:instrText xml:space="preserve"> MERGEFIELD UB_7 </w:instrText>
             </w:r>
             <w:r>
               <w:rPr>
@@ -1052,7 +1113,7 @@
                 <w:szCs w:val="30"/>
                 <w:lang w:val="en-US"/>
               </w:rPr>
-              <w:t>29</w:t>
+              <w:t>74</w:t>
             </w:r>
             <w:r>
               <w:rPr>
@@ -1088,7 +1149,7 @@
                 <w:szCs w:val="30"/>
                 <w:lang w:val="en-US"/>
               </w:rPr>
-              <w:instrText xml:space="preserve"> MERGEFIELD UB_7 </w:instrText>
+              <w:instrText xml:space="preserve"> MERGEFIELD UB_8 </w:instrText>
             </w:r>
             <w:r>
               <w:rPr>
@@ -1107,62 +1168,7 @@
                 <w:szCs w:val="30"/>
                 <w:lang w:val="en-US"/>
               </w:rPr>
-              <w:t>70</w:t>
-            </w:r>
-            <w:r>
-              <w:rPr>
-                <w:bCs/>
-                <w:sz w:val="30"/>
-                <w:szCs w:val="30"/>
-                <w:lang w:val="en-US"/>
-              </w:rPr>
-              <w:fldChar w:fldCharType="end"/>
-            </w:r>
-            <w:r>
-              <w:rPr>
-                <w:bCs/>
-                <w:sz w:val="30"/>
-                <w:szCs w:val="30"/>
-                <w:lang w:val="en-US"/>
-              </w:rPr>
-              <w:t xml:space="preserve">; </w:t>
-            </w:r>
-            <w:r>
-              <w:rPr>
-                <w:bCs/>
-                <w:sz w:val="30"/>
-                <w:szCs w:val="30"/>
-                <w:lang w:val="en-US"/>
-              </w:rPr>
-              <w:fldChar w:fldCharType="begin"/>
-            </w:r>
-            <w:r>
-              <w:rPr>
-                <w:bCs/>
-                <w:sz w:val="30"/>
-                <w:szCs w:val="30"/>
-                <w:lang w:val="en-US"/>
-              </w:rPr>
-              <w:instrText xml:space="preserve"> MERGEFIELD UB_8 </w:instrText>
-            </w:r>
-            <w:r>
-              <w:rPr>
-                <w:bCs/>
-                <w:sz w:val="30"/>
-                <w:szCs w:val="30"/>
-                <w:lang w:val="en-US"/>
-              </w:rPr>
-              <w:fldChar w:fldCharType="separate"/>
-            </w:r>
-            <w:r>
-              <w:rPr>
-                <w:bCs/>
-                <w:noProof/>
-                <w:sz w:val="30"/>
-                <w:szCs w:val="30"/>
-                <w:lang w:val="en-US"/>
-              </w:rPr>
-              <w:t>43</w:t>
+              <w:t>41</w:t>
             </w:r>
             <w:r>
               <w:rPr>
@@ -1284,9 +1290,9 @@
             </w:r>
             <w:r>
               <w:rPr>
-                <w:rFonts w:ascii="Dancing Script" w:hAnsi="Dancing Script"/>
-                <w:sz w:val="40"/>
-                <w:szCs w:val="16"/>
+                <w:rFonts w:ascii="Palace Script MT" w:hAnsi="Palace Script MT"/>
+                <w:sz w:val="48"/>
+                <w:szCs w:val="20"/>
               </w:rPr>
               <w:t>Tailor</w:t>
             </w:r>
@@ -1354,7 +1360,7 @@
                 <w:sz w:val="44"/>
                 <w:szCs w:val="18"/>
               </w:rPr>
-              <w:t>K17</w:t>
+              <w:t>L1</w:t>
             </w:r>
             <w:r>
               <w:rPr>
@@ -1529,7 +1535,7 @@
                 <w:noProof/>
                 <w:sz w:val="28"/>
               </w:rPr>
-              <w:t>DEDCI</w:t>
+              <w:t>SANDY YANUARTA</w:t>
             </w:r>
             <w:r>
               <w:rPr>
@@ -1599,7 +1605,7 @@
                 <w:szCs w:val="28"/>
                 <w:lang w:val="en-US"/>
               </w:rPr>
-              <w:t>43</w:t>
+              <w:t>42</w:t>
             </w:r>
             <w:r>
               <w:rPr>
@@ -1657,7 +1663,7 @@
                 <w:szCs w:val="28"/>
                 <w:lang w:val="en-US"/>
               </w:rPr>
-              <w:t>XL</w:t>
+              <w:t>L</w:t>
             </w:r>
             <w:r>
               <w:rPr>
@@ -1741,7 +1747,7 @@
                 <w:szCs w:val="28"/>
                 <w:lang w:val="en-US"/>
               </w:rPr>
-              <w:t>56</w:t>
+              <w:t>57</w:t>
             </w:r>
             <w:r>
               <w:rPr>
@@ -1817,7 +1823,7 @@
               </w:tabs>
               <w:ind w:left="142"/>
               <w:rPr>
-                <w:b/>
+                <w:bCs/>
                 <w:sz w:val="30"/>
                 <w:szCs w:val="30"/>
                 <w:lang w:val="en-US"/>
@@ -1840,58 +1846,58 @@
             </w:r>
             <w:r>
               <w:rPr>
-                <w:b/>
-                <w:sz w:val="30"/>
-                <w:szCs w:val="30"/>
+                <w:bCs/>
+                <w:sz w:val="28"/>
+                <w:szCs w:val="28"/>
               </w:rPr>
               <w:fldChar w:fldCharType="begin"/>
             </w:r>
             <w:r>
               <w:rPr>
-                <w:b/>
-                <w:sz w:val="30"/>
-                <w:szCs w:val="30"/>
+                <w:bCs/>
+                <w:sz w:val="28"/>
+                <w:szCs w:val="28"/>
               </w:rPr>
               <w:instrText xml:space="preserve"> MERGEFIELD KELAS </w:instrText>
             </w:r>
             <w:r>
               <w:rPr>
-                <w:b/>
-                <w:sz w:val="30"/>
-                <w:szCs w:val="30"/>
+                <w:bCs/>
+                <w:sz w:val="28"/>
+                <w:szCs w:val="28"/>
               </w:rPr>
               <w:fldChar w:fldCharType="separate"/>
             </w:r>
             <w:r>
               <w:rPr>
-                <w:b/>
-                <w:noProof/>
-                <w:sz w:val="30"/>
-                <w:szCs w:val="30"/>
-              </w:rPr>
-              <w:t>DP 4 NAUTIKA/34</w:t>
-            </w:r>
-            <w:r>
-              <w:rPr>
-                <w:b/>
-                <w:sz w:val="30"/>
-                <w:szCs w:val="30"/>
+                <w:bCs/>
+                <w:noProof/>
+                <w:sz w:val="28"/>
+                <w:szCs w:val="28"/>
+              </w:rPr>
+              <w:t>DP 2 NAUTIKA / 18</w:t>
+            </w:r>
+            <w:r>
+              <w:rPr>
+                <w:bCs/>
+                <w:sz w:val="28"/>
+                <w:szCs w:val="28"/>
               </w:rPr>
               <w:fldChar w:fldCharType="end"/>
             </w:r>
             <w:r>
               <w:rPr>
-                <w:b/>
-                <w:sz w:val="30"/>
-                <w:szCs w:val="30"/>
+                <w:bCs/>
+                <w:sz w:val="28"/>
+                <w:szCs w:val="28"/>
               </w:rPr>
               <w:t xml:space="preserve"> /</w:t>
             </w:r>
             <w:r>
               <w:rPr>
-                <w:b/>
-                <w:sz w:val="30"/>
-                <w:szCs w:val="30"/>
+                <w:bCs/>
+                <w:sz w:val="28"/>
+                <w:szCs w:val="28"/>
                 <w:lang w:val="en-US"/>
               </w:rPr>
               <w:t xml:space="preserve">  PDH</w:t>
@@ -1977,7 +1983,7 @@
                 <w:sz w:val="30"/>
                 <w:szCs w:val="30"/>
               </w:rPr>
-              <w:t>47</w:t>
+              <w:t>43</w:t>
             </w:r>
             <w:r>
               <w:rPr>
@@ -2086,7 +2092,7 @@
                 <w:szCs w:val="30"/>
                 <w:lang w:val="en-US"/>
               </w:rPr>
-              <w:t>19</w:t>
+              <w:t>18</w:t>
             </w:r>
             <w:r>
               <w:rPr>
@@ -2141,7 +2147,7 @@
                 <w:szCs w:val="30"/>
                 <w:lang w:val="en-US"/>
               </w:rPr>
-              <w:t>29</w:t>
+              <w:t>27</w:t>
             </w:r>
             <w:r>
               <w:rPr>
@@ -2196,6 +2202,61 @@
                 <w:szCs w:val="30"/>
                 <w:lang w:val="en-US"/>
               </w:rPr>
+              <w:t>26</w:t>
+            </w:r>
+            <w:r>
+              <w:rPr>
+                <w:bCs/>
+                <w:sz w:val="30"/>
+                <w:szCs w:val="30"/>
+                <w:lang w:val="en-US"/>
+              </w:rPr>
+              <w:fldChar w:fldCharType="end"/>
+            </w:r>
+            <w:r>
+              <w:rPr>
+                <w:bCs/>
+                <w:sz w:val="30"/>
+                <w:szCs w:val="30"/>
+                <w:lang w:val="en-US"/>
+              </w:rPr>
+              <w:t xml:space="preserve">; </w:t>
+            </w:r>
+            <w:r>
+              <w:rPr>
+                <w:bCs/>
+                <w:sz w:val="30"/>
+                <w:szCs w:val="30"/>
+                <w:lang w:val="en-US"/>
+              </w:rPr>
+              <w:fldChar w:fldCharType="begin"/>
+            </w:r>
+            <w:r>
+              <w:rPr>
+                <w:bCs/>
+                <w:sz w:val="30"/>
+                <w:szCs w:val="30"/>
+                <w:lang w:val="en-US"/>
+              </w:rPr>
+              <w:instrText xml:space="preserve"> MERGEFIELD UB_6 </w:instrText>
+            </w:r>
+            <w:r>
+              <w:rPr>
+                <w:bCs/>
+                <w:sz w:val="30"/>
+                <w:szCs w:val="30"/>
+                <w:lang w:val="en-US"/>
+              </w:rPr>
+              <w:fldChar w:fldCharType="separate"/>
+            </w:r>
+            <w:r>
+              <w:rPr>
+                <w:bCs/>
+                <w:noProof/>
+                <w:sz w:val="30"/>
+                <w:szCs w:val="30"/>
+                <w:lang w:val="en-US"/>
+              </w:rPr>
               <w:t>27</w:t>
             </w:r>
             <w:r>
@@ -2232,7 +2293,7 @@
                 <w:szCs w:val="30"/>
                 <w:lang w:val="en-US"/>
               </w:rPr>
-              <w:instrText xml:space="preserve"> MERGEFIELD UB_6 </w:instrText>
+              <w:instrText xml:space="preserve"> MERGEFIELD UB_7 </w:instrText>
             </w:r>
             <w:r>
               <w:rPr>
@@ -2251,7 +2312,7 @@
                 <w:szCs w:val="30"/>
                 <w:lang w:val="en-US"/>
               </w:rPr>
-              <w:t>29</w:t>
+              <w:t>74</w:t>
             </w:r>
             <w:r>
               <w:rPr>
@@ -2287,7 +2348,7 @@
                 <w:szCs w:val="30"/>
                 <w:lang w:val="en-US"/>
               </w:rPr>
-              <w:instrText xml:space="preserve"> MERGEFIELD UB_7 </w:instrText>
+              <w:instrText xml:space="preserve"> MERGEFIELD UB_8 </w:instrText>
             </w:r>
             <w:r>
               <w:rPr>
@@ -2306,62 +2367,7 @@
                 <w:szCs w:val="30"/>
                 <w:lang w:val="en-US"/>
               </w:rPr>
-              <w:t>70</w:t>
-            </w:r>
-            <w:r>
-              <w:rPr>
-                <w:bCs/>
-                <w:sz w:val="30"/>
-                <w:szCs w:val="30"/>
-                <w:lang w:val="en-US"/>
-              </w:rPr>
-              <w:fldChar w:fldCharType="end"/>
-            </w:r>
-            <w:r>
-              <w:rPr>
-                <w:bCs/>
-                <w:sz w:val="30"/>
-                <w:szCs w:val="30"/>
-                <w:lang w:val="en-US"/>
-              </w:rPr>
-              <w:t xml:space="preserve">; </w:t>
-            </w:r>
-            <w:r>
-              <w:rPr>
-                <w:bCs/>
-                <w:sz w:val="30"/>
-                <w:szCs w:val="30"/>
-                <w:lang w:val="en-US"/>
-              </w:rPr>
-              <w:fldChar w:fldCharType="begin"/>
-            </w:r>
-            <w:r>
-              <w:rPr>
-                <w:bCs/>
-                <w:sz w:val="30"/>
-                <w:szCs w:val="30"/>
-                <w:lang w:val="en-US"/>
-              </w:rPr>
-              <w:instrText xml:space="preserve"> MERGEFIELD UB_8 </w:instrText>
-            </w:r>
-            <w:r>
-              <w:rPr>
-                <w:bCs/>
-                <w:sz w:val="30"/>
-                <w:szCs w:val="30"/>
-                <w:lang w:val="en-US"/>
-              </w:rPr>
-              <w:fldChar w:fldCharType="separate"/>
-            </w:r>
-            <w:r>
-              <w:rPr>
-                <w:bCs/>
-                <w:noProof/>
-                <w:sz w:val="30"/>
-                <w:szCs w:val="30"/>
-                <w:lang w:val="en-US"/>
-              </w:rPr>
-              <w:t>43</w:t>
+              <w:t>41</w:t>
             </w:r>
             <w:r>
               <w:rPr>
@@ -2459,247 +2465,6 @@
     </w:p>
   </w:footnote>
 </w:footnotes>
-</file>
-
-<file path=word/recipientData.xml><?xml version="1.0" encoding="utf-8"?>
-<wne:recipients xmlns:wpc="http://schemas.microsoft.com/office/word/2010/wordprocessingCanvas" xmlns:cx="http://schemas.microsoft.com/office/drawing/2014/chartex" xmlns:cx1="http://schemas.microsoft.com/office/drawing/2015/9/8/chartex" xmlns:cx2="http://schemas.microsoft.com/office/drawing/2015/10/21/chartex" xmlns:cx3="http://schemas.microsoft.com/office/drawing/2016/5/9/chartex" xmlns:cx4="http://schemas.microsoft.com/office/drawing/2016/5/10/chartex" xmlns:cx5="http://schemas.microsoft.com/office/drawing/2016/5/11/chartex" xmlns:cx6="http://schemas.microsoft.com/office/drawing/2016/5/12/chartex" xmlns:cx7="http://schemas.microsoft.com/office/drawing/2016/5/13/chartex" xmlns:cx8="http://schemas.microsoft.com/office/drawing/2016/5/14/chartex" xmlns:mc="http://schemas.openxmlformats.org/markup-compatibility/2006" xmlns:aink="http://schemas.microsoft.com/office/drawing/2016/ink" xmlns:am3d="http://schemas.microsoft.com/office/drawing/2017/model3d" xmlns:o="urn:schemas-microsoft-com:office:office" xmlns:r="http://schemas.openxmlformats.org/officeDocument/2006/relationships" xmlns:m="http://schemas.openxmlformats.org/officeDocument/2006/math" xmlns:v="urn:schemas-microsoft-com:vml" xmlns:wp14="http://schemas.microsoft.com/office/word/2010/wordprocessingDrawing" xmlns:wp="http://schemas.openxmlformats.org/drawingml/2006/wordprocessingDrawing" xmlns:w10="urn:schemas-microsoft-com:office:word" xmlns:w="http://schemas.openxmlformats.org/wordprocessingml/2006/main" xmlns:w14="http://schemas.microsoft.com/office/word/2010/wordml" xmlns:w15="http://schemas.microsoft.com/office/word/2012/wordml" xmlns:w16cex="http://schemas.microsoft.com/office/word/2018/wordml/cex" xmlns:w16cid="http://schemas.microsoft.com/office/word/2016/wordml/cid" xmlns:w16="http://schemas.microsoft.com/office/word/2018/wordml" xmlns:w16sdtdh="http://schemas.microsoft.com/office/word/2020/wordml/sdtdatahash" xmlns:w16se="http://schemas.microsoft.com/office/word/2015/wordml/symex" xmlns:wpg="http://schemas.microsoft.com/office/word/2010/wordprocessingGroup" xmlns:wpi="http://schemas.microsoft.com/office/word/2010/wordprocessingInk" xmlns:wne="http://schemas.microsoft.com/office/word/2006/wordml" xmlns:wps="http://schemas.microsoft.com/office/word/2010/wordprocessingShape" mc:Ignorable="w14 w15 w16se w16cid w16 w16cex w16sdtdh wp14">
-  <wne:recipientData>
-    <wne:active wne:val="1"/>
-    <wne:hash wne:val="1571557887"/>
-  </wne:recipientData>
-  <wne:recipientData>
-    <wne:active wne:val="1"/>
-    <wne:hash wne:val="-715439940"/>
-  </wne:recipientData>
-  <wne:recipientData>
-    <wne:active wne:val="1"/>
-    <wne:hash wne:val="2056083838"/>
-  </wne:recipientData>
-  <wne:recipientData>
-    <wne:active wne:val="1"/>
-    <wne:hash wne:val="-1216878527"/>
-  </wne:recipientData>
-  <wne:recipientData>
-    <wne:active wne:val="1"/>
-    <wne:hash wne:val="204678035"/>
-  </wne:recipientData>
-  <wne:recipientData>
-    <wne:active wne:val="1"/>
-    <wne:hash wne:val="-488831269"/>
-  </wne:recipientData>
-  <wne:recipientData>
-    <wne:active wne:val="1"/>
-    <wne:hash wne:val="166328394"/>
-  </wne:recipientData>
-  <wne:recipientData>
-    <wne:active wne:val="1"/>
-    <wne:hash wne:val="922982518"/>
-  </wne:recipientData>
-  <wne:recipientData>
-    <wne:active wne:val="1"/>
-    <wne:hash wne:val="1116804330"/>
-  </wne:recipientData>
-  <wne:recipientData>
-    <wne:active wne:val="1"/>
-    <wne:hash wne:val="931881827"/>
-  </wne:recipientData>
-  <wne:recipientData>
-    <wne:active wne:val="1"/>
-    <wne:hash wne:val="1839325512"/>
-  </wne:recipientData>
-  <wne:recipientData>
-    <wne:active wne:val="1"/>
-    <wne:hash wne:val="-818243053"/>
-  </wne:recipientData>
-  <wne:recipientData>
-    <wne:active wne:val="1"/>
-    <wne:hash wne:val="-1665688775"/>
-  </wne:recipientData>
-  <wne:recipientData>
-    <wne:active wne:val="1"/>
-    <wne:hash wne:val="-1680856203"/>
-  </wne:recipientData>
-  <wne:recipientData>
-    <wne:active wne:val="1"/>
-    <wne:hash wne:val="1014285432"/>
-  </wne:recipientData>
-  <wne:recipientData>
-    <wne:active wne:val="1"/>
-    <wne:hash wne:val="1223807229"/>
-  </wne:recipientData>
-  <wne:recipientData>
-    <wne:active wne:val="1"/>
-    <wne:hash wne:val="1968931298"/>
-  </wne:recipientData>
-  <wne:recipientData>
-    <wne:active wne:val="1"/>
-    <wne:hash wne:val="1677241174"/>
-  </wne:recipientData>
-  <wne:recipientData>
-    <wne:active wne:val="1"/>
-    <wne:hash wne:val="-1028632840"/>
-  </wne:recipientData>
-  <wne:recipientData>
-    <wne:active wne:val="1"/>
-    <wne:hash wne:val="1384459033"/>
-  </wne:recipientData>
-  <wne:recipientData>
-    <wne:active wne:val="1"/>
-  </wne:recipientData>
-  <wne:recipientData>
-    <wne:active wne:val="1"/>
-  </wne:recipientData>
-  <wne:recipientData>
-    <wne:active wne:val="1"/>
-  </wne:recipientData>
-  <wne:recipientData>
-    <wne:active wne:val="1"/>
-  </wne:recipientData>
-  <wne:recipientData>
-    <wne:active wne:val="1"/>
-  </wne:recipientData>
-  <wne:recipientData>
-    <wne:active wne:val="1"/>
-  </wne:recipientData>
-  <wne:recipientData>
-    <wne:active wne:val="1"/>
-  </wne:recipientData>
-  <wne:recipientData>
-    <wne:active wne:val="1"/>
-  </wne:recipientData>
-  <wne:recipientData>
-    <wne:active wne:val="1"/>
-  </wne:recipientData>
-  <wne:recipientData>
-    <wne:active wne:val="1"/>
-  </wne:recipientData>
-  <wne:recipientData>
-    <wne:active wne:val="1"/>
-  </wne:recipientData>
-  <wne:recipientData>
-    <wne:active wne:val="1"/>
-  </wne:recipientData>
-  <wne:recipientData>
-    <wne:active wne:val="1"/>
-  </wne:recipientData>
-  <wne:recipientData>
-    <wne:active wne:val="1"/>
-  </wne:recipientData>
-  <wne:recipientData>
-    <wne:active wne:val="1"/>
-  </wne:recipientData>
-  <wne:recipientData>
-    <wne:active wne:val="1"/>
-  </wne:recipientData>
-  <wne:recipientData>
-    <wne:active wne:val="1"/>
-  </wne:recipientData>
-  <wne:recipientData>
-    <wne:active wne:val="1"/>
-  </wne:recipientData>
-  <wne:recipientData>
-    <wne:active wne:val="1"/>
-  </wne:recipientData>
-  <wne:recipientData>
-    <wne:active wne:val="1"/>
-  </wne:recipientData>
-  <wne:recipientData>
-    <wne:active wne:val="1"/>
-  </wne:recipientData>
-  <wne:recipientData>
-    <wne:active wne:val="1"/>
-  </wne:recipientData>
-  <wne:recipientData>
-    <wne:active wne:val="1"/>
-  </wne:recipientData>
-  <wne:recipientData>
-    <wne:active wne:val="1"/>
-  </wne:recipientData>
-  <wne:recipientData>
-    <wne:active wne:val="1"/>
-  </wne:recipientData>
-  <wne:recipientData>
-    <wne:active wne:val="1"/>
-  </wne:recipientData>
-  <wne:recipientData>
-    <wne:active wne:val="1"/>
-  </wne:recipientData>
-  <wne:recipientData>
-    <wne:active wne:val="1"/>
-  </wne:recipientData>
-  <wne:recipientData>
-    <wne:active wne:val="1"/>
-  </wne:recipientData>
-  <wne:recipientData>
-    <wne:active wne:val="1"/>
-  </wne:recipientData>
-  <wne:recipientData>
-    <wne:active wne:val="1"/>
-  </wne:recipientData>
-  <wne:recipientData>
-    <wne:active wne:val="1"/>
-  </wne:recipientData>
-  <wne:recipientData>
-    <wne:active wne:val="1"/>
-  </wne:recipientData>
-  <wne:recipientData>
-    <wne:active wne:val="1"/>
-  </wne:recipientData>
-  <wne:recipientData>
-    <wne:active wne:val="1"/>
-  </wne:recipientData>
-  <wne:recipientData>
-    <wne:active wne:val="1"/>
-  </wne:recipientData>
-  <wne:recipientData>
-    <wne:active wne:val="1"/>
-  </wne:recipientData>
-  <wne:recipientData>
-    <wne:active wne:val="1"/>
-  </wne:recipientData>
-  <wne:recipientData>
-    <wne:active wne:val="1"/>
-  </wne:recipientData>
-  <wne:recipientData>
-    <wne:active wne:val="1"/>
-  </wne:recipientData>
-  <wne:recipientData>
-    <wne:active wne:val="1"/>
-  </wne:recipientData>
-  <wne:recipientData>
-    <wne:active wne:val="1"/>
-  </wne:recipientData>
-  <wne:recipientData>
-    <wne:active wne:val="1"/>
-  </wne:recipientData>
-  <wne:recipientData>
-    <wne:active wne:val="1"/>
-  </wne:recipientData>
-  <wne:recipientData>
-    <wne:active wne:val="1"/>
-  </wne:recipientData>
-  <wne:recipientData>
-    <wne:active wne:val="1"/>
-  </wne:recipientData>
-  <wne:recipientData>
-    <wne:active wne:val="1"/>
-  </wne:recipientData>
-  <wne:recipientData>
-    <wne:active wne:val="1"/>
-  </wne:recipientData>
-  <wne:recipientData>
-    <wne:active wne:val="1"/>
-  </wne:recipientData>
-  <wne:recipientData>
-    <wne:active wne:val="1"/>
-  </wne:recipientData>
-  <wne:recipientData>
-    <wne:active wne:val="1"/>
-  </wne:recipientData>
-  <wne:recipientData>
-    <wne:active wne:val="1"/>
-  </wne:recipientData>
-</wne:recipients>
 </file>
 
 <file path=word/styles.xml><?xml version="1.0" encoding="utf-8"?>

</xml_diff>